<commit_message>
clearing the last character in form elements
</commit_message>
<xml_diff>
--- a/README-TASK.docx
+++ b/README-TASK.docx
@@ -97,58 +97,48 @@
           <w:color w:val="212121"/>
           <w:lang w:val="ru-RU"/>
         </w:rPr>
-        <w:t xml:space="preserve">добавлять на форму </w:t>
-      </w:r>
-      <w:bookmarkStart w:id="1" w:name="_GoBack"/>
+        <w:t>добавлять на форму поля, редактировать значения добавленных полей и отображать эти значения</w:t>
+      </w:r>
+    </w:p>
+    <w:p>
+      <w:pPr>
+        <w:shd w:val="clear" w:color="auto" w:fill="FFFFFF"/>
+        <w:rPr>
+          <w:rFonts w:ascii="Calibri" w:eastAsia="Calibri" w:hAnsi="Calibri" w:cs="Calibri"/>
+          <w:b/>
+          <w:color w:val="212121"/>
+          <w:lang w:val="ru-RU"/>
+        </w:rPr>
+      </w:pPr>
+    </w:p>
+    <w:p>
+      <w:pPr>
+        <w:shd w:val="clear" w:color="auto" w:fill="FFFFFF"/>
+        <w:rPr>
+          <w:rFonts w:ascii="Calibri" w:eastAsia="Calibri" w:hAnsi="Calibri" w:cs="Calibri"/>
+          <w:color w:val="212121"/>
+          <w:lang w:val="ru-RU"/>
+        </w:rPr>
+      </w:pPr>
+      <w:r>
+        <w:rPr>
+          <w:rFonts w:ascii="Calibri" w:eastAsia="Calibri" w:hAnsi="Calibri" w:cs="Calibri"/>
+          <w:color w:val="212121"/>
+          <w:lang w:val="ru-RU"/>
+        </w:rPr>
+        <w:t>Страница разбивается на следующие разделы</w:t>
+      </w:r>
+    </w:p>
+    <w:p>
+      <w:pPr>
+        <w:pStyle w:val="4"/>
+        <w:shd w:val="clear" w:color="auto" w:fill="FFFFFF"/>
+        <w:rPr>
+          <w:lang w:val="ru-RU"/>
+        </w:rPr>
+      </w:pPr>
+      <w:bookmarkStart w:id="1" w:name="_89qjpis9ql0v" w:colFirst="0" w:colLast="0"/>
       <w:bookmarkEnd w:id="1"/>
-      <w:r>
-        <w:rPr>
-          <w:rFonts w:ascii="Calibri" w:eastAsia="Calibri" w:hAnsi="Calibri" w:cs="Calibri"/>
-          <w:color w:val="212121"/>
-          <w:lang w:val="ru-RU"/>
-        </w:rPr>
-        <w:t>поля, редактировать значения добавленных полей и отображать эти значения</w:t>
-      </w:r>
-    </w:p>
-    <w:p>
-      <w:pPr>
-        <w:shd w:val="clear" w:color="auto" w:fill="FFFFFF"/>
-        <w:rPr>
-          <w:rFonts w:ascii="Calibri" w:eastAsia="Calibri" w:hAnsi="Calibri" w:cs="Calibri"/>
-          <w:b/>
-          <w:color w:val="212121"/>
-          <w:lang w:val="ru-RU"/>
-        </w:rPr>
-      </w:pPr>
-    </w:p>
-    <w:p>
-      <w:pPr>
-        <w:shd w:val="clear" w:color="auto" w:fill="FFFFFF"/>
-        <w:rPr>
-          <w:rFonts w:ascii="Calibri" w:eastAsia="Calibri" w:hAnsi="Calibri" w:cs="Calibri"/>
-          <w:color w:val="212121"/>
-          <w:lang w:val="ru-RU"/>
-        </w:rPr>
-      </w:pPr>
-      <w:r>
-        <w:rPr>
-          <w:rFonts w:ascii="Calibri" w:eastAsia="Calibri" w:hAnsi="Calibri" w:cs="Calibri"/>
-          <w:color w:val="212121"/>
-          <w:lang w:val="ru-RU"/>
-        </w:rPr>
-        <w:t>Страница разбивается на следующие разделы</w:t>
-      </w:r>
-    </w:p>
-    <w:p>
-      <w:pPr>
-        <w:pStyle w:val="4"/>
-        <w:shd w:val="clear" w:color="auto" w:fill="FFFFFF"/>
-        <w:rPr>
-          <w:lang w:val="ru-RU"/>
-        </w:rPr>
-      </w:pPr>
-      <w:bookmarkStart w:id="2" w:name="_89qjpis9ql0v" w:colFirst="0" w:colLast="0"/>
-      <w:bookmarkEnd w:id="2"/>
       <w:r>
         <w:rPr>
           <w:lang w:val="ru-RU"/>
@@ -305,8 +295,8 @@
           <w:lang w:val="ru-RU"/>
         </w:rPr>
       </w:pPr>
-      <w:bookmarkStart w:id="3" w:name="_tubx5kj696i9" w:colFirst="0" w:colLast="0"/>
-      <w:bookmarkEnd w:id="3"/>
+      <w:bookmarkStart w:id="2" w:name="_tubx5kj696i9" w:colFirst="0" w:colLast="0"/>
+      <w:bookmarkEnd w:id="2"/>
       <w:r>
         <w:rPr>
           <w:lang w:val="ru-RU"/>
@@ -329,15 +319,7 @@
           <w:color w:val="212121"/>
           <w:lang w:val="ru-RU"/>
         </w:rPr>
-        <w:t>Отображает все до</w:t>
-      </w:r>
-      <w:r>
-        <w:rPr>
-          <w:rFonts w:ascii="Calibri" w:eastAsia="Calibri" w:hAnsi="Calibri" w:cs="Calibri"/>
-          <w:color w:val="212121"/>
-          <w:lang w:val="ru-RU"/>
-        </w:rPr>
-        <w:t>бавленные поля в режиме редактирования</w:t>
+        <w:t>Отображает все добавленные поля в режиме редактирования</w:t>
       </w:r>
     </w:p>
     <w:p>
@@ -452,12 +434,14 @@
         <w:rPr>
           <w:rFonts w:ascii="Calibri" w:eastAsia="Calibri" w:hAnsi="Calibri" w:cs="Calibri"/>
           <w:color w:val="212121"/>
-        </w:rPr>
-      </w:pPr>
-      <w:r>
-        <w:rPr>
-          <w:rFonts w:ascii="Calibri" w:eastAsia="Calibri" w:hAnsi="Calibri" w:cs="Calibri"/>
-          <w:color w:val="212121"/>
+          <w:lang w:val="ru-RU"/>
+        </w:rPr>
+      </w:pPr>
+      <w:r>
+        <w:rPr>
+          <w:rFonts w:ascii="Calibri" w:eastAsia="Calibri" w:hAnsi="Calibri" w:cs="Calibri"/>
+          <w:color w:val="212121"/>
+          <w:lang w:val="ru-RU"/>
         </w:rPr>
         <w:t xml:space="preserve"> </w:t>
       </w:r>
@@ -470,8 +454,8 @@
           <w:lang w:val="ru-RU"/>
         </w:rPr>
       </w:pPr>
-      <w:bookmarkStart w:id="4" w:name="_23e6m1cfbw7p" w:colFirst="0" w:colLast="0"/>
-      <w:bookmarkEnd w:id="4"/>
+      <w:bookmarkStart w:id="3" w:name="_23e6m1cfbw7p" w:colFirst="0" w:colLast="0"/>
+      <w:bookmarkEnd w:id="3"/>
       <w:r>
         <w:rPr>
           <w:lang w:val="ru-RU"/>
@@ -522,15 +506,7 @@
           <w:color w:val="212121"/>
           <w:lang w:val="ru-RU"/>
         </w:rPr>
-        <w:t xml:space="preserve">Для примера </w:t>
-      </w:r>
-      <w:r>
-        <w:rPr>
-          <w:rFonts w:ascii="Calibri" w:eastAsia="Calibri" w:hAnsi="Calibri" w:cs="Calibri"/>
-          <w:color w:val="212121"/>
-          <w:lang w:val="ru-RU"/>
-        </w:rPr>
-        <w:t>это будет вот так</w:t>
+        <w:t>Для примера это будет вот так</w:t>
       </w:r>
     </w:p>
     <w:p>
@@ -714,83 +690,584 @@
           <w:lang w:val="ru-RU"/>
         </w:rPr>
       </w:pPr>
-      <w:bookmarkStart w:id="5" w:name="_349mqu4owqxj" w:colFirst="0" w:colLast="0"/>
+      <w:bookmarkStart w:id="4" w:name="_349mqu4owqxj" w:colFirst="0" w:colLast="0"/>
+      <w:bookmarkEnd w:id="4"/>
+      <w:r>
+        <w:rPr>
+          <w:lang w:val="ru-RU"/>
+        </w:rPr>
+        <w:t xml:space="preserve">Результат </w:t>
+      </w:r>
+    </w:p>
+    <w:p>
+      <w:pPr>
+        <w:rPr>
+          <w:lang w:val="ru-RU"/>
+        </w:rPr>
+      </w:pPr>
+      <w:r>
+        <w:rPr>
+          <w:lang w:val="ru-RU"/>
+        </w:rPr>
+        <w:t xml:space="preserve">Код должен лежать на </w:t>
+      </w:r>
+      <w:proofErr w:type="spellStart"/>
+      <w:r>
+        <w:t>github</w:t>
+      </w:r>
+      <w:proofErr w:type="spellEnd"/>
+    </w:p>
+    <w:p>
+      <w:pPr>
+        <w:rPr>
+          <w:b/>
+          <w:lang w:val="ru-RU"/>
+        </w:rPr>
+      </w:pPr>
+      <w:r>
+        <w:rPr>
+          <w:b/>
+          <w:lang w:val="ru-RU"/>
+        </w:rPr>
+        <w:t>Должна быть ссылка, по которой можно посмотреть работающий прототип</w:t>
+      </w:r>
+    </w:p>
+    <w:p>
+      <w:pPr>
+        <w:rPr>
+          <w:lang w:val="ru-RU"/>
+        </w:rPr>
+      </w:pPr>
+      <w:r>
+        <w:rPr>
+          <w:lang w:val="ru-RU"/>
+        </w:rPr>
+        <w:t xml:space="preserve">Интеграция с </w:t>
+      </w:r>
+      <w:r>
+        <w:t>backend</w:t>
+      </w:r>
+      <w:r>
+        <w:rPr>
+          <w:lang w:val="ru-RU"/>
+        </w:rPr>
+        <w:t xml:space="preserve"> не </w:t>
+      </w:r>
+      <w:proofErr w:type="gramStart"/>
+      <w:r>
+        <w:rPr>
+          <w:lang w:val="ru-RU"/>
+        </w:rPr>
+        <w:t>нужна(</w:t>
+      </w:r>
+      <w:proofErr w:type="gramEnd"/>
+      <w:r>
+        <w:rPr>
+          <w:lang w:val="ru-RU"/>
+        </w:rPr>
+        <w:t>данные сохранять не нужно)</w:t>
+      </w:r>
+    </w:p>
+    <w:p>
+      <w:pPr>
+        <w:rPr>
+          <w:lang w:val="ru-RU"/>
+        </w:rPr>
+      </w:pPr>
+    </w:p>
+    <w:p>
+      <w:pPr>
+        <w:rPr>
+          <w:lang w:val="ru-RU"/>
+        </w:rPr>
+      </w:pPr>
+    </w:p>
+    <w:p>
+      <w:pPr>
+        <w:rPr>
+          <w:lang w:val="en-US"/>
+        </w:rPr>
+      </w:pPr>
+      <w:proofErr w:type="spellStart"/>
+      <w:r>
+        <w:rPr>
+          <w:lang w:val="en-US"/>
+        </w:rPr>
+        <w:t>npm</w:t>
+      </w:r>
+      <w:proofErr w:type="spellEnd"/>
+      <w:r>
+        <w:rPr>
+          <w:lang w:val="en-US"/>
+        </w:rPr>
+        <w:t xml:space="preserve"> install --save-dev @</w:t>
+      </w:r>
+      <w:proofErr w:type="spellStart"/>
+      <w:r>
+        <w:rPr>
+          <w:lang w:val="en-US"/>
+        </w:rPr>
+        <w:t>iconify</w:t>
+      </w:r>
+      <w:proofErr w:type="spellEnd"/>
+      <w:r>
+        <w:rPr>
+          <w:lang w:val="en-US"/>
+        </w:rPr>
+        <w:t>/react</w:t>
+      </w:r>
+    </w:p>
+    <w:p>
+      <w:pPr>
+        <w:rPr>
+          <w:lang w:val="en-US"/>
+        </w:rPr>
+      </w:pPr>
+      <w:r>
+        <w:rPr>
+          <w:lang w:val="en-US"/>
+        </w:rPr>
+        <w:t xml:space="preserve">import </w:t>
+      </w:r>
+      <w:proofErr w:type="gramStart"/>
+      <w:r>
+        <w:rPr>
+          <w:lang w:val="en-US"/>
+        </w:rPr>
+        <w:t>{ Icon</w:t>
+      </w:r>
+      <w:proofErr w:type="gramEnd"/>
+      <w:r>
+        <w:rPr>
+          <w:lang w:val="en-US"/>
+        </w:rPr>
+        <w:t xml:space="preserve"> } from '@</w:t>
+      </w:r>
+      <w:proofErr w:type="spellStart"/>
+      <w:r>
+        <w:rPr>
+          <w:lang w:val="en-US"/>
+        </w:rPr>
+        <w:t>iconify</w:t>
+      </w:r>
+      <w:proofErr w:type="spellEnd"/>
+      <w:r>
+        <w:rPr>
+          <w:lang w:val="en-US"/>
+        </w:rPr>
+        <w:t>/react';</w:t>
+      </w:r>
+    </w:p>
+    <w:p>
+      <w:pPr>
+        <w:rPr>
+          <w:lang w:val="en-US"/>
+        </w:rPr>
+      </w:pPr>
+      <w:bookmarkStart w:id="5" w:name="_GoBack"/>
       <w:bookmarkEnd w:id="5"/>
       <w:r>
         <w:rPr>
-          <w:lang w:val="ru-RU"/>
-        </w:rPr>
-        <w:t xml:space="preserve">Результат </w:t>
-      </w:r>
-    </w:p>
-    <w:p>
-      <w:pPr>
-        <w:rPr>
-          <w:lang w:val="ru-RU"/>
-        </w:rPr>
-      </w:pPr>
-      <w:r>
-        <w:rPr>
-          <w:lang w:val="ru-RU"/>
-        </w:rPr>
-        <w:t xml:space="preserve">Код должен лежать на </w:t>
+          <w:highlight w:val="yellow"/>
+          <w:lang w:val="en-US"/>
+        </w:rPr>
+        <w:t>&lt;Icon icon="</w:t>
       </w:r>
       <w:proofErr w:type="spellStart"/>
       <w:r>
-        <w:t>github</w:t>
+        <w:rPr>
+          <w:highlight w:val="yellow"/>
+          <w:lang w:val="en-US"/>
+        </w:rPr>
+        <w:t>material-</w:t>
+      </w:r>
+      <w:proofErr w:type="gramStart"/>
+      <w:r>
+        <w:rPr>
+          <w:highlight w:val="yellow"/>
+          <w:lang w:val="en-US"/>
+        </w:rPr>
+        <w:t>symbols:home</w:t>
+      </w:r>
+      <w:proofErr w:type="gramEnd"/>
+      <w:r>
+        <w:rPr>
+          <w:highlight w:val="yellow"/>
+          <w:lang w:val="en-US"/>
+        </w:rPr>
+        <w:t>-work-outline</w:t>
       </w:r>
       <w:proofErr w:type="spellEnd"/>
-    </w:p>
-    <w:p>
-      <w:pPr>
-        <w:rPr>
-          <w:b/>
-          <w:lang w:val="ru-RU"/>
-        </w:rPr>
-      </w:pPr>
-      <w:r>
-        <w:rPr>
-          <w:b/>
-          <w:lang w:val="ru-RU"/>
-        </w:rPr>
-        <w:t>Должна быть ссылка, по которой можно посмотреть работающий прототип</w:t>
-      </w:r>
-    </w:p>
-    <w:p>
-      <w:pPr>
-        <w:rPr>
-          <w:lang w:val="ru-RU"/>
-        </w:rPr>
-      </w:pPr>
-      <w:r>
-        <w:rPr>
-          <w:lang w:val="ru-RU"/>
-        </w:rPr>
-        <w:t xml:space="preserve">Интеграция с </w:t>
-      </w:r>
-      <w:r>
-        <w:t>backend</w:t>
-      </w:r>
-      <w:r>
-        <w:rPr>
-          <w:lang w:val="ru-RU"/>
-        </w:rPr>
-        <w:t xml:space="preserve"> не </w:t>
+      <w:r>
+        <w:rPr>
+          <w:highlight w:val="yellow"/>
+          <w:lang w:val="en-US"/>
+        </w:rPr>
+        <w:t>" /&gt; address</w:t>
+      </w:r>
+    </w:p>
+    <w:p>
+      <w:pPr>
+        <w:rPr>
+          <w:lang w:val="en-US"/>
+        </w:rPr>
+      </w:pPr>
+      <w:r>
+        <w:rPr>
+          <w:highlight w:val="yellow"/>
+          <w:lang w:val="en-US"/>
+        </w:rPr>
+        <w:t>&lt;Icon icon="</w:t>
+      </w:r>
+      <w:proofErr w:type="spellStart"/>
+      <w:r>
+        <w:rPr>
+          <w:highlight w:val="yellow"/>
+          <w:lang w:val="en-US"/>
+        </w:rPr>
+        <w:t>material-</w:t>
       </w:r>
       <w:proofErr w:type="gramStart"/>
       <w:r>
         <w:rPr>
-          <w:lang w:val="ru-RU"/>
-        </w:rPr>
-        <w:t>нужна(</w:t>
+          <w:highlight w:val="yellow"/>
+          <w:lang w:val="en-US"/>
+        </w:rPr>
+        <w:t>symbols:date</w:t>
       </w:r>
       <w:proofErr w:type="gramEnd"/>
       <w:r>
         <w:rPr>
-          <w:lang w:val="ru-RU"/>
-        </w:rPr>
-        <w:t>данные сохранять не нужно)</w:t>
-      </w:r>
+          <w:highlight w:val="yellow"/>
+          <w:lang w:val="en-US"/>
+        </w:rPr>
+        <w:t>-range-outline-sharp</w:t>
+      </w:r>
+      <w:proofErr w:type="spellEnd"/>
+      <w:r>
+        <w:rPr>
+          <w:highlight w:val="yellow"/>
+          <w:lang w:val="en-US"/>
+        </w:rPr>
+        <w:t>" /&gt; date</w:t>
+      </w:r>
+    </w:p>
+    <w:p>
+      <w:pPr>
+        <w:rPr>
+          <w:lang w:val="en-US"/>
+        </w:rPr>
+      </w:pPr>
+      <w:r>
+        <w:rPr>
+          <w:highlight w:val="yellow"/>
+          <w:lang w:val="en-US"/>
+        </w:rPr>
+        <w:t>&lt;Icon icon="</w:t>
+      </w:r>
+      <w:proofErr w:type="spellStart"/>
+      <w:r>
+        <w:rPr>
+          <w:highlight w:val="yellow"/>
+          <w:lang w:val="en-US"/>
+        </w:rPr>
+        <w:t>material-</w:t>
+      </w:r>
+      <w:proofErr w:type="gramStart"/>
+      <w:r>
+        <w:rPr>
+          <w:highlight w:val="yellow"/>
+          <w:lang w:val="en-US"/>
+        </w:rPr>
+        <w:t>symbols:local</w:t>
+      </w:r>
+      <w:proofErr w:type="gramEnd"/>
+      <w:r>
+        <w:rPr>
+          <w:highlight w:val="yellow"/>
+          <w:lang w:val="en-US"/>
+        </w:rPr>
+        <w:t>-post-office-outline-sharp</w:t>
+      </w:r>
+      <w:proofErr w:type="spellEnd"/>
+      <w:r>
+        <w:rPr>
+          <w:highlight w:val="yellow"/>
+          <w:lang w:val="en-US"/>
+        </w:rPr>
+        <w:t>" /&gt; post</w:t>
+      </w:r>
+    </w:p>
+    <w:p>
+      <w:pPr>
+        <w:rPr>
+          <w:lang w:val="en-US"/>
+        </w:rPr>
+      </w:pPr>
+      <w:r>
+        <w:rPr>
+          <w:highlight w:val="yellow"/>
+          <w:lang w:val="en-US"/>
+        </w:rPr>
+        <w:t>&lt;Icon icon="</w:t>
+      </w:r>
+      <w:proofErr w:type="spellStart"/>
+      <w:r>
+        <w:rPr>
+          <w:highlight w:val="yellow"/>
+          <w:lang w:val="en-US"/>
+        </w:rPr>
+        <w:t>material-</w:t>
+      </w:r>
+      <w:proofErr w:type="gramStart"/>
+      <w:r>
+        <w:rPr>
+          <w:highlight w:val="yellow"/>
+          <w:lang w:val="en-US"/>
+        </w:rPr>
+        <w:t>symbols:phone</w:t>
+      </w:r>
+      <w:proofErr w:type="gramEnd"/>
+      <w:r>
+        <w:rPr>
+          <w:highlight w:val="yellow"/>
+          <w:lang w:val="en-US"/>
+        </w:rPr>
+        <w:t>-enabled-outline</w:t>
+      </w:r>
+      <w:proofErr w:type="spellEnd"/>
+      <w:r>
+        <w:rPr>
+          <w:highlight w:val="yellow"/>
+          <w:lang w:val="en-US"/>
+        </w:rPr>
+        <w:t>" rotate={1} /&gt; phone</w:t>
+      </w:r>
+    </w:p>
+    <w:p>
+      <w:pPr>
+        <w:rPr>
+          <w:highlight w:val="yellow"/>
+          <w:lang w:val="en-US"/>
+        </w:rPr>
+      </w:pPr>
+      <w:r>
+        <w:rPr>
+          <w:highlight w:val="yellow"/>
+          <w:lang w:val="en-US"/>
+        </w:rPr>
+        <w:t>&lt;Icon icon="</w:t>
+      </w:r>
+      <w:proofErr w:type="spellStart"/>
+      <w:r>
+        <w:rPr>
+          <w:highlight w:val="yellow"/>
+          <w:lang w:val="en-US"/>
+        </w:rPr>
+        <w:t>material-</w:t>
+      </w:r>
+      <w:proofErr w:type="gramStart"/>
+      <w:r>
+        <w:rPr>
+          <w:highlight w:val="yellow"/>
+          <w:lang w:val="en-US"/>
+        </w:rPr>
+        <w:t>symbols:http</w:t>
+      </w:r>
+      <w:proofErr w:type="spellEnd"/>
+      <w:proofErr w:type="gramEnd"/>
+      <w:r>
+        <w:rPr>
+          <w:highlight w:val="yellow"/>
+          <w:lang w:val="en-US"/>
+        </w:rPr>
+        <w:t xml:space="preserve">" /&gt; </w:t>
+      </w:r>
+      <w:proofErr w:type="spellStart"/>
+      <w:r>
+        <w:rPr>
+          <w:highlight w:val="yellow"/>
+          <w:lang w:val="en-US"/>
+        </w:rPr>
+        <w:t>url</w:t>
+      </w:r>
+      <w:proofErr w:type="spellEnd"/>
+    </w:p>
+    <w:p>
+      <w:pPr>
+        <w:rPr>
+          <w:lang w:val="en-US"/>
+        </w:rPr>
+      </w:pPr>
+      <w:r>
+        <w:rPr>
+          <w:highlight w:val="yellow"/>
+          <w:lang w:val="en-US"/>
+        </w:rPr>
+        <w:t>&lt;Icon icon="</w:t>
+      </w:r>
+      <w:proofErr w:type="spellStart"/>
+      <w:r>
+        <w:rPr>
+          <w:highlight w:val="yellow"/>
+          <w:lang w:val="en-US"/>
+        </w:rPr>
+        <w:t>material-symbols:text-select-move-forward-character</w:t>
+      </w:r>
+      <w:proofErr w:type="spellEnd"/>
+      <w:r>
+        <w:rPr>
+          <w:highlight w:val="yellow"/>
+          <w:lang w:val="en-US"/>
+        </w:rPr>
+        <w:t>" /&gt; text</w:t>
+      </w:r>
+    </w:p>
+    <w:p>
+      <w:pPr>
+        <w:rPr>
+          <w:lang w:val="en-US"/>
+        </w:rPr>
+      </w:pPr>
+      <w:r>
+        <w:rPr>
+          <w:highlight w:val="yellow"/>
+          <w:lang w:val="en-US"/>
+        </w:rPr>
+        <w:t>&lt;Icon icon="</w:t>
+      </w:r>
+      <w:proofErr w:type="spellStart"/>
+      <w:r>
+        <w:rPr>
+          <w:highlight w:val="yellow"/>
+          <w:lang w:val="en-US"/>
+        </w:rPr>
+        <w:t>material-symbols:text-snippet-outline-sharp</w:t>
+      </w:r>
+      <w:proofErr w:type="spellEnd"/>
+      <w:r>
+        <w:rPr>
+          <w:highlight w:val="yellow"/>
+          <w:lang w:val="en-US"/>
+        </w:rPr>
+        <w:t xml:space="preserve">" /&gt; </w:t>
+      </w:r>
+      <w:proofErr w:type="spellStart"/>
+      <w:r>
+        <w:rPr>
+          <w:highlight w:val="yellow"/>
+          <w:lang w:val="en-US"/>
+        </w:rPr>
+        <w:t>textAria</w:t>
+      </w:r>
+      <w:proofErr w:type="spellEnd"/>
+    </w:p>
+    <w:p>
+      <w:pPr>
+        <w:rPr>
+          <w:lang w:val="en-US"/>
+        </w:rPr>
+      </w:pPr>
+      <w:r>
+        <w:rPr>
+          <w:lang w:val="en-US"/>
+        </w:rPr>
+        <w:t>&lt;Icon icon="</w:t>
+      </w:r>
+      <w:proofErr w:type="spellStart"/>
+      <w:r>
+        <w:rPr>
+          <w:lang w:val="en-US"/>
+        </w:rPr>
+        <w:t>material-</w:t>
+      </w:r>
+      <w:proofErr w:type="gramStart"/>
+      <w:r>
+        <w:rPr>
+          <w:lang w:val="en-US"/>
+        </w:rPr>
+        <w:t>symbols:delete</w:t>
+      </w:r>
+      <w:proofErr w:type="gramEnd"/>
+      <w:r>
+        <w:rPr>
+          <w:lang w:val="en-US"/>
+        </w:rPr>
+        <w:t>-forever-outline</w:t>
+      </w:r>
+      <w:proofErr w:type="spellEnd"/>
+      <w:r>
+        <w:rPr>
+          <w:lang w:val="en-US"/>
+        </w:rPr>
+        <w:t>" /&gt;</w:t>
+      </w:r>
+      <w:r>
+        <w:rPr>
+          <w:lang w:val="en-US"/>
+        </w:rPr>
+        <w:t xml:space="preserve"> delete</w:t>
+      </w:r>
+    </w:p>
+    <w:p>
+      <w:pPr>
+        <w:rPr>
+          <w:lang w:val="en-US"/>
+        </w:rPr>
+      </w:pPr>
+      <w:r>
+        <w:rPr>
+          <w:highlight w:val="yellow"/>
+          <w:lang w:val="en-US"/>
+        </w:rPr>
+        <w:t>&lt;Icon icon="</w:t>
+      </w:r>
+      <w:proofErr w:type="spellStart"/>
+      <w:r>
+        <w:rPr>
+          <w:highlight w:val="yellow"/>
+          <w:lang w:val="en-US"/>
+        </w:rPr>
+        <w:t>material-</w:t>
+      </w:r>
+      <w:proofErr w:type="gramStart"/>
+      <w:r>
+        <w:rPr>
+          <w:highlight w:val="yellow"/>
+          <w:lang w:val="en-US"/>
+        </w:rPr>
+        <w:t>symbols:cancel</w:t>
+      </w:r>
+      <w:proofErr w:type="gramEnd"/>
+      <w:r>
+        <w:rPr>
+          <w:highlight w:val="yellow"/>
+          <w:lang w:val="en-US"/>
+        </w:rPr>
+        <w:t>-outline</w:t>
+      </w:r>
+      <w:proofErr w:type="spellEnd"/>
+      <w:r>
+        <w:rPr>
+          <w:highlight w:val="yellow"/>
+          <w:lang w:val="en-US"/>
+        </w:rPr>
+        <w:t>" /&gt; cancel</w:t>
+      </w:r>
+    </w:p>
+    <w:p>
+      <w:pPr>
+        <w:rPr>
+          <w:lang w:val="en-US"/>
+        </w:rPr>
+      </w:pPr>
+    </w:p>
+    <w:p>
+      <w:pPr>
+        <w:rPr>
+          <w:lang w:val="en-US"/>
+        </w:rPr>
+      </w:pPr>
     </w:p>
     <w:sectPr>
       <w:pgSz w:w="11906" w:h="16838"/>

</xml_diff>